<commit_message>
MAJ rapport + doc utilisateur + ajout partie narimane
</commit_message>
<xml_diff>
--- a/Documentation/Documentation utilisateur.docx
+++ b/Documentation/Documentation utilisateur.docx
@@ -383,15 +383,39 @@
         <w:jc w:val="both"/>
       </w:pPr>
       <w:r>
-        <w:t>Une fois cette autorisation effectuée, il vous faut installer l’apk, pour ce faire, vous pouvez déplacer ce fichier dans un dossier de la mémoire du téléphone, puis ouvrir ce fichier avec l’explorateur de fichier Android. Sinon, vous pouvez également utiliser des applications telles que airdroid pour installer à distance vos applications.</w:t>
-      </w:r>
-    </w:p>
-    <w:p>
-      <w:pPr>
-        <w:jc w:val="both"/>
-      </w:pPr>
-      <w:r>
-        <w:t>Une fois le fichier ouvert, que cela soit via l’explorateur ou airdroid, on vous demandera de confirmer l’autorisation de l’application d’accéder à certaines fonctionnalités du téléphone. Acceptez, patientez le temps que l’installation se finisse. Vous pourrez ensuite lancer l’application Android nommée « Spid</w:t>
+        <w:t>Une fois cette autorisation effectuée, il vous faut installer l’</w:t>
+      </w:r>
+      <w:proofErr w:type="spellStart"/>
+      <w:r>
+        <w:t>apk</w:t>
+      </w:r>
+      <w:proofErr w:type="spellEnd"/>
+      <w:r>
+        <w:t xml:space="preserve">, pour ce faire, vous pouvez déplacer ce fichier dans un dossier de la mémoire du téléphone, puis ouvrir ce fichier avec l’explorateur de fichier Android. Sinon, vous pouvez également utiliser des applications telles que </w:t>
+      </w:r>
+      <w:proofErr w:type="spellStart"/>
+      <w:r>
+        <w:t>airdroid</w:t>
+      </w:r>
+      <w:proofErr w:type="spellEnd"/>
+      <w:r>
+        <w:t xml:space="preserve"> pour installer à distance vos applications.</w:t>
+      </w:r>
+    </w:p>
+    <w:p>
+      <w:pPr>
+        <w:jc w:val="both"/>
+      </w:pPr>
+      <w:r>
+        <w:t xml:space="preserve">Une fois le fichier ouvert, que cela soit via l’explorateur ou </w:t>
+      </w:r>
+      <w:proofErr w:type="spellStart"/>
+      <w:r>
+        <w:t>airdroid</w:t>
+      </w:r>
+      <w:proofErr w:type="spellEnd"/>
+      <w:r>
+        <w:t>, on vous demandera de confirmer l’autorisation de l’application d’accéder à certaines fonctionnalités du téléphone. Acceptez, patientez le temps que l’installation se finisse. Vous pourrez ensuite lancer l’application Android nommée « Spid</w:t>
       </w:r>
       <w:r>
         <w:t>er Drone » avec le logo Android.</w:t>
@@ -966,8 +990,6 @@
         </w:rPr>
         <w:t>I</w:t>
       </w:r>
-      <w:bookmarkStart w:id="0" w:name="_GoBack"/>
-      <w:bookmarkEnd w:id="0"/>
       <w:r>
         <w:rPr>
           <w:sz w:val="28"/>
@@ -1010,7 +1032,15 @@
         <w:jc w:val="both"/>
       </w:pPr>
       <w:r>
-        <w:t>Si vous avez déjà utilisé une batterie Lithium Ion Polymère (aussi appelée LiPo par abus de langage) vous serez probablement</w:t>
+        <w:t xml:space="preserve">Si vous avez déjà utilisé une batterie Lithium Ion Polymère (aussi appelée </w:t>
+      </w:r>
+      <w:proofErr w:type="spellStart"/>
+      <w:r>
+        <w:t>LiPo</w:t>
+      </w:r>
+      <w:proofErr w:type="spellEnd"/>
+      <w:r>
+        <w:t xml:space="preserve"> par abus de langage) vous serez probablement</w:t>
       </w:r>
       <w:r>
         <w:t xml:space="preserve"> familier aux consignes d’utilisation énoncé ci-après. </w:t>
@@ -1055,7 +1085,15 @@
         <w:t>Ne jamais essayer de charger une batterie sans l’aide du chargeur approprié.</w:t>
       </w:r>
       <w:r>
-        <w:t xml:space="preserve"> Celui-ci est spécifique aux LiPo et peut dépendre de certaines caractéristiques de celle-ci</w:t>
+        <w:t xml:space="preserve"> Celui-ci est spécifique aux </w:t>
+      </w:r>
+      <w:proofErr w:type="spellStart"/>
+      <w:r>
+        <w:t>LiPo</w:t>
+      </w:r>
+      <w:proofErr w:type="spellEnd"/>
+      <w:r>
+        <w:t xml:space="preserve"> et peut dépendre de certaines caractéristiques de celle-ci</w:t>
       </w:r>
       <w:r>
         <w:t xml:space="preserve"> (comme le nombre de cellules).</w:t>
@@ -1141,6 +1179,12 @@
       </w:r>
     </w:p>
     <w:sectPr>
+      <w:headerReference w:type="even" r:id="rId8"/>
+      <w:headerReference w:type="default" r:id="rId9"/>
+      <w:footerReference w:type="even" r:id="rId10"/>
+      <w:footerReference w:type="default" r:id="rId11"/>
+      <w:headerReference w:type="first" r:id="rId12"/>
+      <w:footerReference w:type="first" r:id="rId13"/>
       <w:pgSz w:w="11906" w:h="16838"/>
       <w:pgMar w:top="1417" w:right="1417" w:bottom="1417" w:left="1417" w:header="708" w:footer="708" w:gutter="0"/>
       <w:cols w:space="708"/>
@@ -1148,6 +1192,181 @@
     </w:sectPr>
   </w:body>
 </w:document>
+</file>
+
+<file path=word/endnotes.xml><?xml version="1.0" encoding="utf-8"?>
+<w:endnotes xmlns:wpc="http://schemas.microsoft.com/office/word/2010/wordprocessingCanvas" xmlns:cx="http://schemas.microsoft.com/office/drawing/2014/chartex" xmlns:cx1="http://schemas.microsoft.com/office/drawing/2015/9/8/chartex" xmlns:cx2="http://schemas.microsoft.com/office/drawing/2015/10/21/chartex" xmlns:mc="http://schemas.openxmlformats.org/markup-compatibility/2006" xmlns:o="urn:schemas-microsoft-com:office:office" xmlns:r="http://schemas.openxmlformats.org/officeDocument/2006/relationships" xmlns:m="http://schemas.openxmlformats.org/officeDocument/2006/math" xmlns:v="urn:schemas-microsoft-com:vml" xmlns:wp14="http://schemas.microsoft.com/office/word/2010/wordprocessingDrawing" xmlns:wp="http://schemas.openxmlformats.org/drawingml/2006/wordprocessingDrawing" xmlns:w10="urn:schemas-microsoft-com:office:word" xmlns:w="http://schemas.openxmlformats.org/wordprocessingml/2006/main" xmlns:w14="http://schemas.microsoft.com/office/word/2010/wordml" xmlns:w15="http://schemas.microsoft.com/office/word/2012/wordml" xmlns:w16se="http://schemas.microsoft.com/office/word/2015/wordml/symex" xmlns:wpg="http://schemas.microsoft.com/office/word/2010/wordprocessingGroup" xmlns:wpi="http://schemas.microsoft.com/office/word/2010/wordprocessingInk" xmlns:wne="http://schemas.microsoft.com/office/word/2006/wordml" xmlns:wps="http://schemas.microsoft.com/office/word/2010/wordprocessingShape" mc:Ignorable="w14 w15 w16se wp14">
+  <w:endnote w:type="separator" w:id="-1">
+    <w:p>
+      <w:pPr>
+        <w:spacing w:before="0" w:after="0" w:line="240" w:lineRule="auto"/>
+      </w:pPr>
+      <w:r>
+        <w:separator/>
+      </w:r>
+    </w:p>
+  </w:endnote>
+  <w:endnote w:type="continuationSeparator" w:id="0">
+    <w:p>
+      <w:pPr>
+        <w:spacing w:before="0" w:after="0" w:line="240" w:lineRule="auto"/>
+      </w:pPr>
+      <w:r>
+        <w:continuationSeparator/>
+      </w:r>
+    </w:p>
+  </w:endnote>
+</w:endnotes>
+</file>
+
+<file path=word/footer1.xml><?xml version="1.0" encoding="utf-8"?>
+<w:ftr xmlns:wpc="http://schemas.microsoft.com/office/word/2010/wordprocessingCanvas" xmlns:cx="http://schemas.microsoft.com/office/drawing/2014/chartex" xmlns:cx1="http://schemas.microsoft.com/office/drawing/2015/9/8/chartex" xmlns:cx2="http://schemas.microsoft.com/office/drawing/2015/10/21/chartex" xmlns:mc="http://schemas.openxmlformats.org/markup-compatibility/2006" xmlns:o="urn:schemas-microsoft-com:office:office" xmlns:r="http://schemas.openxmlformats.org/officeDocument/2006/relationships" xmlns:m="http://schemas.openxmlformats.org/officeDocument/2006/math" xmlns:v="urn:schemas-microsoft-com:vml" xmlns:wp14="http://schemas.microsoft.com/office/word/2010/wordprocessingDrawing" xmlns:wp="http://schemas.openxmlformats.org/drawingml/2006/wordprocessingDrawing" xmlns:w10="urn:schemas-microsoft-com:office:word" xmlns:w="http://schemas.openxmlformats.org/wordprocessingml/2006/main" xmlns:w14="http://schemas.microsoft.com/office/word/2010/wordml" xmlns:w15="http://schemas.microsoft.com/office/word/2012/wordml" xmlns:w16se="http://schemas.microsoft.com/office/word/2015/wordml/symex" xmlns:wpg="http://schemas.microsoft.com/office/word/2010/wordprocessingGroup" xmlns:wpi="http://schemas.microsoft.com/office/word/2010/wordprocessingInk" xmlns:wne="http://schemas.microsoft.com/office/word/2006/wordml" xmlns:wps="http://schemas.microsoft.com/office/word/2010/wordprocessingShape" mc:Ignorable="w14 w15 w16se wp14">
+  <w:p>
+    <w:pPr>
+      <w:pStyle w:val="Pieddepage"/>
+    </w:pPr>
+  </w:p>
+</w:ftr>
+</file>
+
+<file path=word/footer2.xml><?xml version="1.0" encoding="utf-8"?>
+<w:ftr xmlns:wpc="http://schemas.microsoft.com/office/word/2010/wordprocessingCanvas" xmlns:cx="http://schemas.microsoft.com/office/drawing/2014/chartex" xmlns:cx1="http://schemas.microsoft.com/office/drawing/2015/9/8/chartex" xmlns:cx2="http://schemas.microsoft.com/office/drawing/2015/10/21/chartex" xmlns:mc="http://schemas.openxmlformats.org/markup-compatibility/2006" xmlns:o="urn:schemas-microsoft-com:office:office" xmlns:r="http://schemas.openxmlformats.org/officeDocument/2006/relationships" xmlns:m="http://schemas.openxmlformats.org/officeDocument/2006/math" xmlns:v="urn:schemas-microsoft-com:vml" xmlns:wp14="http://schemas.microsoft.com/office/word/2010/wordprocessingDrawing" xmlns:wp="http://schemas.openxmlformats.org/drawingml/2006/wordprocessingDrawing" xmlns:w10="urn:schemas-microsoft-com:office:word" xmlns:w="http://schemas.openxmlformats.org/wordprocessingml/2006/main" xmlns:w14="http://schemas.microsoft.com/office/word/2010/wordml" xmlns:w15="http://schemas.microsoft.com/office/word/2012/wordml" xmlns:w16se="http://schemas.microsoft.com/office/word/2015/wordml/symex" xmlns:wpg="http://schemas.microsoft.com/office/word/2010/wordprocessingGroup" xmlns:wpi="http://schemas.microsoft.com/office/word/2010/wordprocessingInk" xmlns:wne="http://schemas.microsoft.com/office/word/2006/wordml" xmlns:wps="http://schemas.microsoft.com/office/word/2010/wordprocessingShape" mc:Ignorable="w14 w15 w16se wp14">
+  <w:p>
+    <w:pPr>
+      <w:pStyle w:val="Pieddepage"/>
+    </w:pPr>
+    <w:proofErr w:type="spellStart"/>
+    <w:r>
+      <w:t>Polytech</w:t>
+    </w:r>
+    <w:proofErr w:type="spellEnd"/>
+    <w:r>
+      <w:t xml:space="preserve"> UPMC</w:t>
+    </w:r>
+    <w:r>
+      <w:ptab w:relativeTo="margin" w:alignment="center" w:leader="none"/>
+    </w:r>
+    <w:r>
+      <w:t xml:space="preserve">Clément FESTAL &amp; Gaël DOTTEL &amp; </w:t>
+    </w:r>
+    <w:proofErr w:type="spellStart"/>
+    <w:r>
+      <w:t>Narimane</w:t>
+    </w:r>
+    <w:proofErr w:type="spellEnd"/>
+    <w:r>
+      <w:t xml:space="preserve"> LOUAHADJ</w:t>
+    </w:r>
+    <w:r>
+      <w:ptab w:relativeTo="margin" w:alignment="right" w:leader="none"/>
+    </w:r>
+    <w:r>
+      <w:t>Projet drone</w:t>
+    </w:r>
+  </w:p>
+</w:ftr>
+</file>
+
+<file path=word/footer3.xml><?xml version="1.0" encoding="utf-8"?>
+<w:ftr xmlns:wpc="http://schemas.microsoft.com/office/word/2010/wordprocessingCanvas" xmlns:cx="http://schemas.microsoft.com/office/drawing/2014/chartex" xmlns:cx1="http://schemas.microsoft.com/office/drawing/2015/9/8/chartex" xmlns:cx2="http://schemas.microsoft.com/office/drawing/2015/10/21/chartex" xmlns:mc="http://schemas.openxmlformats.org/markup-compatibility/2006" xmlns:o="urn:schemas-microsoft-com:office:office" xmlns:r="http://schemas.openxmlformats.org/officeDocument/2006/relationships" xmlns:m="http://schemas.openxmlformats.org/officeDocument/2006/math" xmlns:v="urn:schemas-microsoft-com:vml" xmlns:wp14="http://schemas.microsoft.com/office/word/2010/wordprocessingDrawing" xmlns:wp="http://schemas.openxmlformats.org/drawingml/2006/wordprocessingDrawing" xmlns:w10="urn:schemas-microsoft-com:office:word" xmlns:w="http://schemas.openxmlformats.org/wordprocessingml/2006/main" xmlns:w14="http://schemas.microsoft.com/office/word/2010/wordml" xmlns:w15="http://schemas.microsoft.com/office/word/2012/wordml" xmlns:w16se="http://schemas.microsoft.com/office/word/2015/wordml/symex" xmlns:wpg="http://schemas.microsoft.com/office/word/2010/wordprocessingGroup" xmlns:wpi="http://schemas.microsoft.com/office/word/2010/wordprocessingInk" xmlns:wne="http://schemas.microsoft.com/office/word/2006/wordml" xmlns:wps="http://schemas.microsoft.com/office/word/2010/wordprocessingShape" mc:Ignorable="w14 w15 w16se wp14">
+  <w:p>
+    <w:pPr>
+      <w:pStyle w:val="Pieddepage"/>
+    </w:pPr>
+  </w:p>
+</w:ftr>
+</file>
+
+<file path=word/footnotes.xml><?xml version="1.0" encoding="utf-8"?>
+<w:footnotes xmlns:wpc="http://schemas.microsoft.com/office/word/2010/wordprocessingCanvas" xmlns:cx="http://schemas.microsoft.com/office/drawing/2014/chartex" xmlns:cx1="http://schemas.microsoft.com/office/drawing/2015/9/8/chartex" xmlns:cx2="http://schemas.microsoft.com/office/drawing/2015/10/21/chartex" xmlns:mc="http://schemas.openxmlformats.org/markup-compatibility/2006" xmlns:o="urn:schemas-microsoft-com:office:office" xmlns:r="http://schemas.openxmlformats.org/officeDocument/2006/relationships" xmlns:m="http://schemas.openxmlformats.org/officeDocument/2006/math" xmlns:v="urn:schemas-microsoft-com:vml" xmlns:wp14="http://schemas.microsoft.com/office/word/2010/wordprocessingDrawing" xmlns:wp="http://schemas.openxmlformats.org/drawingml/2006/wordprocessingDrawing" xmlns:w10="urn:schemas-microsoft-com:office:word" xmlns:w="http://schemas.openxmlformats.org/wordprocessingml/2006/main" xmlns:w14="http://schemas.microsoft.com/office/word/2010/wordml" xmlns:w15="http://schemas.microsoft.com/office/word/2012/wordml" xmlns:w16se="http://schemas.microsoft.com/office/word/2015/wordml/symex" xmlns:wpg="http://schemas.microsoft.com/office/word/2010/wordprocessingGroup" xmlns:wpi="http://schemas.microsoft.com/office/word/2010/wordprocessingInk" xmlns:wne="http://schemas.microsoft.com/office/word/2006/wordml" xmlns:wps="http://schemas.microsoft.com/office/word/2010/wordprocessingShape" mc:Ignorable="w14 w15 w16se wp14">
+  <w:footnote w:type="separator" w:id="-1">
+    <w:p>
+      <w:pPr>
+        <w:spacing w:before="0" w:after="0" w:line="240" w:lineRule="auto"/>
+      </w:pPr>
+      <w:r>
+        <w:separator/>
+      </w:r>
+    </w:p>
+  </w:footnote>
+  <w:footnote w:type="continuationSeparator" w:id="0">
+    <w:p>
+      <w:pPr>
+        <w:spacing w:before="0" w:after="0" w:line="240" w:lineRule="auto"/>
+      </w:pPr>
+      <w:r>
+        <w:continuationSeparator/>
+      </w:r>
+    </w:p>
+  </w:footnote>
+</w:footnotes>
+</file>
+
+<file path=word/header1.xml><?xml version="1.0" encoding="utf-8"?>
+<w:hdr xmlns:wpc="http://schemas.microsoft.com/office/word/2010/wordprocessingCanvas" xmlns:cx="http://schemas.microsoft.com/office/drawing/2014/chartex" xmlns:cx1="http://schemas.microsoft.com/office/drawing/2015/9/8/chartex" xmlns:cx2="http://schemas.microsoft.com/office/drawing/2015/10/21/chartex" xmlns:mc="http://schemas.openxmlformats.org/markup-compatibility/2006" xmlns:o="urn:schemas-microsoft-com:office:office" xmlns:r="http://schemas.openxmlformats.org/officeDocument/2006/relationships" xmlns:m="http://schemas.openxmlformats.org/officeDocument/2006/math" xmlns:v="urn:schemas-microsoft-com:vml" xmlns:wp14="http://schemas.microsoft.com/office/word/2010/wordprocessingDrawing" xmlns:wp="http://schemas.openxmlformats.org/drawingml/2006/wordprocessingDrawing" xmlns:w10="urn:schemas-microsoft-com:office:word" xmlns:w="http://schemas.openxmlformats.org/wordprocessingml/2006/main" xmlns:w14="http://schemas.microsoft.com/office/word/2010/wordml" xmlns:w15="http://schemas.microsoft.com/office/word/2012/wordml" xmlns:w16se="http://schemas.microsoft.com/office/word/2015/wordml/symex" xmlns:wpg="http://schemas.microsoft.com/office/word/2010/wordprocessingGroup" xmlns:wpi="http://schemas.microsoft.com/office/word/2010/wordprocessingInk" xmlns:wne="http://schemas.microsoft.com/office/word/2006/wordml" xmlns:wps="http://schemas.microsoft.com/office/word/2010/wordprocessingShape" mc:Ignorable="w14 w15 w16se wp14">
+  <w:p>
+    <w:pPr>
+      <w:pStyle w:val="En-tte"/>
+    </w:pPr>
+  </w:p>
+</w:hdr>
+</file>
+
+<file path=word/header2.xml><?xml version="1.0" encoding="utf-8"?>
+<w:hdr xmlns:wpc="http://schemas.microsoft.com/office/word/2010/wordprocessingCanvas" xmlns:cx="http://schemas.microsoft.com/office/drawing/2014/chartex" xmlns:cx1="http://schemas.microsoft.com/office/drawing/2015/9/8/chartex" xmlns:cx2="http://schemas.microsoft.com/office/drawing/2015/10/21/chartex" xmlns:mc="http://schemas.openxmlformats.org/markup-compatibility/2006" xmlns:o="urn:schemas-microsoft-com:office:office" xmlns:r="http://schemas.openxmlformats.org/officeDocument/2006/relationships" xmlns:m="http://schemas.openxmlformats.org/officeDocument/2006/math" xmlns:v="urn:schemas-microsoft-com:vml" xmlns:wp14="http://schemas.microsoft.com/office/word/2010/wordprocessingDrawing" xmlns:wp="http://schemas.openxmlformats.org/drawingml/2006/wordprocessingDrawing" xmlns:w10="urn:schemas-microsoft-com:office:word" xmlns:w="http://schemas.openxmlformats.org/wordprocessingml/2006/main" xmlns:w14="http://schemas.microsoft.com/office/word/2010/wordml" xmlns:w15="http://schemas.microsoft.com/office/word/2012/wordml" xmlns:w16se="http://schemas.microsoft.com/office/word/2015/wordml/symex" xmlns:wpg="http://schemas.microsoft.com/office/word/2010/wordprocessingGroup" xmlns:wpi="http://schemas.microsoft.com/office/word/2010/wordprocessingInk" xmlns:wne="http://schemas.microsoft.com/office/word/2006/wordml" xmlns:wps="http://schemas.microsoft.com/office/word/2010/wordprocessingShape" mc:Ignorable="w14 w15 w16se wp14">
+  <w:sdt>
+    <w:sdtPr>
+      <w:id w:val="-926188898"/>
+      <w:docPartObj>
+        <w:docPartGallery w:val="Page Numbers (Top of Page)"/>
+        <w:docPartUnique/>
+      </w:docPartObj>
+    </w:sdtPr>
+    <w:sdtContent>
+      <w:bookmarkStart w:id="0" w:name="_GoBack" w:displacedByCustomXml="prev"/>
+      <w:bookmarkEnd w:id="0" w:displacedByCustomXml="prev"/>
+      <w:p>
+        <w:pPr>
+          <w:pStyle w:val="En-tte"/>
+          <w:jc w:val="right"/>
+        </w:pPr>
+        <w:r>
+          <w:fldChar w:fldCharType="begin"/>
+        </w:r>
+        <w:r>
+          <w:instrText>PAGE   \* MERGEFORMAT</w:instrText>
+        </w:r>
+        <w:r>
+          <w:fldChar w:fldCharType="separate"/>
+        </w:r>
+        <w:r>
+          <w:rPr>
+            <w:noProof/>
+          </w:rPr>
+          <w:t>1</w:t>
+        </w:r>
+        <w:r>
+          <w:fldChar w:fldCharType="end"/>
+        </w:r>
+      </w:p>
+    </w:sdtContent>
+  </w:sdt>
+  <w:p>
+    <w:pPr>
+      <w:pStyle w:val="En-tte"/>
+    </w:pPr>
+  </w:p>
+</w:hdr>
+</file>
+
+<file path=word/header3.xml><?xml version="1.0" encoding="utf-8"?>
+<w:hdr xmlns:wpc="http://schemas.microsoft.com/office/word/2010/wordprocessingCanvas" xmlns:cx="http://schemas.microsoft.com/office/drawing/2014/chartex" xmlns:cx1="http://schemas.microsoft.com/office/drawing/2015/9/8/chartex" xmlns:cx2="http://schemas.microsoft.com/office/drawing/2015/10/21/chartex" xmlns:mc="http://schemas.openxmlformats.org/markup-compatibility/2006" xmlns:o="urn:schemas-microsoft-com:office:office" xmlns:r="http://schemas.openxmlformats.org/officeDocument/2006/relationships" xmlns:m="http://schemas.openxmlformats.org/officeDocument/2006/math" xmlns:v="urn:schemas-microsoft-com:vml" xmlns:wp14="http://schemas.microsoft.com/office/word/2010/wordprocessingDrawing" xmlns:wp="http://schemas.openxmlformats.org/drawingml/2006/wordprocessingDrawing" xmlns:w10="urn:schemas-microsoft-com:office:word" xmlns:w="http://schemas.openxmlformats.org/wordprocessingml/2006/main" xmlns:w14="http://schemas.microsoft.com/office/word/2010/wordml" xmlns:w15="http://schemas.microsoft.com/office/word/2012/wordml" xmlns:w16se="http://schemas.microsoft.com/office/word/2015/wordml/symex" xmlns:wpg="http://schemas.microsoft.com/office/word/2010/wordprocessingGroup" xmlns:wpi="http://schemas.microsoft.com/office/word/2010/wordprocessingInk" xmlns:wne="http://schemas.microsoft.com/office/word/2006/wordml" xmlns:wps="http://schemas.microsoft.com/office/word/2010/wordprocessingShape" mc:Ignorable="w14 w15 w16se wp14">
+  <w:p>
+    <w:pPr>
+      <w:pStyle w:val="En-tte"/>
+    </w:pPr>
+  </w:p>
+</w:hdr>
 </file>
 
 <file path=word/numbering.xml><?xml version="1.0" encoding="utf-8"?>
@@ -3209,6 +3428,50 @@
       <w:szCs w:val="18"/>
     </w:rPr>
   </w:style>
+  <w:style w:type="paragraph" w:styleId="En-tte">
+    <w:name w:val="header"/>
+    <w:basedOn w:val="Normal"/>
+    <w:link w:val="En-tteCar"/>
+    <w:uiPriority w:val="99"/>
+    <w:unhideWhenUsed/>
+    <w:rsid w:val="00AA3C42"/>
+    <w:pPr>
+      <w:tabs>
+        <w:tab w:val="center" w:pos="4536"/>
+        <w:tab w:val="right" w:pos="9072"/>
+      </w:tabs>
+      <w:spacing w:before="0" w:after="0" w:line="240" w:lineRule="auto"/>
+    </w:pPr>
+  </w:style>
+  <w:style w:type="character" w:customStyle="1" w:styleId="En-tteCar">
+    <w:name w:val="En-tête Car"/>
+    <w:basedOn w:val="Policepardfaut"/>
+    <w:link w:val="En-tte"/>
+    <w:uiPriority w:val="99"/>
+    <w:rsid w:val="00AA3C42"/>
+  </w:style>
+  <w:style w:type="paragraph" w:styleId="Pieddepage">
+    <w:name w:val="footer"/>
+    <w:basedOn w:val="Normal"/>
+    <w:link w:val="PieddepageCar"/>
+    <w:uiPriority w:val="99"/>
+    <w:unhideWhenUsed/>
+    <w:rsid w:val="00AA3C42"/>
+    <w:pPr>
+      <w:tabs>
+        <w:tab w:val="center" w:pos="4536"/>
+        <w:tab w:val="right" w:pos="9072"/>
+      </w:tabs>
+      <w:spacing w:before="0" w:after="0" w:line="240" w:lineRule="auto"/>
+    </w:pPr>
+  </w:style>
+  <w:style w:type="character" w:customStyle="1" w:styleId="PieddepageCar">
+    <w:name w:val="Pied de page Car"/>
+    <w:basedOn w:val="Policepardfaut"/>
+    <w:link w:val="Pieddepage"/>
+    <w:uiPriority w:val="99"/>
+    <w:rsid w:val="00AA3C42"/>
+  </w:style>
 </w:styles>
 </file>
 
@@ -3478,7 +3741,7 @@
 </file>
 
 <file path=customXml/itemProps1.xml><?xml version="1.0" encoding="utf-8"?>
-<ds:datastoreItem xmlns:ds="http://schemas.openxmlformats.org/officeDocument/2006/customXml" ds:itemID="{278EA989-90A7-4F41-9433-0230D10233FD}">
+<ds:datastoreItem xmlns:ds="http://schemas.openxmlformats.org/officeDocument/2006/customXml" ds:itemID="{415401DF-ED48-4783-99D1-A9784F03CCAD}">
   <ds:schemaRefs>
     <ds:schemaRef ds:uri="http://schemas.openxmlformats.org/officeDocument/2006/bibliography"/>
   </ds:schemaRefs>

</xml_diff>

<commit_message>
push documentation et rapport
</commit_message>
<xml_diff>
--- a/Documentation/Documentation utilisateur.docx
+++ b/Documentation/Documentation utilisateur.docx
@@ -383,39 +383,15 @@
         <w:jc w:val="both"/>
       </w:pPr>
       <w:r>
-        <w:t>Une fois cette autorisation effectuée, il vous faut installer l’</w:t>
-      </w:r>
-      <w:proofErr w:type="spellStart"/>
-      <w:r>
-        <w:t>apk</w:t>
-      </w:r>
-      <w:proofErr w:type="spellEnd"/>
-      <w:r>
-        <w:t xml:space="preserve">, pour ce faire, vous pouvez déplacer ce fichier dans un dossier de la mémoire du téléphone, puis ouvrir ce fichier avec l’explorateur de fichier Android. Sinon, vous pouvez également utiliser des applications telles que </w:t>
-      </w:r>
-      <w:proofErr w:type="spellStart"/>
-      <w:r>
-        <w:t>airdroid</w:t>
-      </w:r>
-      <w:proofErr w:type="spellEnd"/>
-      <w:r>
-        <w:t xml:space="preserve"> pour installer à distance vos applications.</w:t>
-      </w:r>
-    </w:p>
-    <w:p>
-      <w:pPr>
-        <w:jc w:val="both"/>
-      </w:pPr>
-      <w:r>
-        <w:t xml:space="preserve">Une fois le fichier ouvert, que cela soit via l’explorateur ou </w:t>
-      </w:r>
-      <w:proofErr w:type="spellStart"/>
-      <w:r>
-        <w:t>airdroid</w:t>
-      </w:r>
-      <w:proofErr w:type="spellEnd"/>
-      <w:r>
-        <w:t>, on vous demandera de confirmer l’autorisation de l’application d’accéder à certaines fonctionnalités du téléphone. Acceptez, patientez le temps que l’installation se finisse. Vous pourrez ensuite lancer l’application Android nommée « Spid</w:t>
+        <w:t>Une fois cette autorisation effectuée, il vous faut installer l’apk, pour ce faire, vous pouvez déplacer ce fichier dans un dossier de la mémoire du téléphone, puis ouvrir ce fichier avec l’explorateur de fichier Android. Sinon, vous pouvez également utiliser des applications telles que airdroid pour installer à distance vos applications.</w:t>
+      </w:r>
+    </w:p>
+    <w:p>
+      <w:pPr>
+        <w:jc w:val="both"/>
+      </w:pPr>
+      <w:r>
+        <w:t>Une fois le fichier ouvert, que cela soit via l’explorateur ou airdroid, on vous demandera de confirmer l’autorisation de l’application d’accéder à certaines fonctionnalités du téléphone. Acceptez, patientez le temps que l’installation se finisse. Vous pourrez ensuite lancer l’application Android nommée « Spid</w:t>
       </w:r>
       <w:r>
         <w:t>er Drone » avec le logo Android.</w:t>
@@ -969,6 +945,33 @@
     </w:p>
     <w:p>
       <w:pPr>
+        <w:jc w:val="both"/>
+      </w:pPr>
+    </w:p>
+    <w:p>
+      <w:pPr>
+        <w:jc w:val="both"/>
+      </w:pPr>
+    </w:p>
+    <w:p>
+      <w:pPr>
+        <w:jc w:val="both"/>
+      </w:pPr>
+    </w:p>
+    <w:p>
+      <w:pPr>
+        <w:jc w:val="both"/>
+      </w:pPr>
+    </w:p>
+    <w:p>
+      <w:pPr>
+        <w:jc w:val="both"/>
+      </w:pPr>
+      <w:bookmarkStart w:id="0" w:name="_GoBack"/>
+      <w:bookmarkEnd w:id="0"/>
+    </w:p>
+    <w:p>
+      <w:pPr>
         <w:pStyle w:val="Titre2"/>
         <w:numPr>
           <w:ilvl w:val="0"/>
@@ -982,6 +985,7 @@
         <w:rPr>
           <w:sz w:val="28"/>
         </w:rPr>
+        <w:lastRenderedPageBreak/>
         <w:t>Util</w:t>
       </w:r>
       <w:r>
@@ -1014,7 +1018,6 @@
         <w:jc w:val="both"/>
       </w:pPr>
       <w:r>
-        <w:lastRenderedPageBreak/>
         <w:t xml:space="preserve">Celle-ci possède toutefois quelques défauts majeurs de l’ordre de la sécurité. </w:t>
       </w:r>
       <w:r>
@@ -1032,15 +1035,7 @@
         <w:jc w:val="both"/>
       </w:pPr>
       <w:r>
-        <w:t xml:space="preserve">Si vous avez déjà utilisé une batterie Lithium Ion Polymère (aussi appelée </w:t>
-      </w:r>
-      <w:proofErr w:type="spellStart"/>
-      <w:r>
-        <w:t>LiPo</w:t>
-      </w:r>
-      <w:proofErr w:type="spellEnd"/>
-      <w:r>
-        <w:t xml:space="preserve"> par abus de langage) vous serez probablement</w:t>
+        <w:t>Si vous avez déjà utilisé une batterie Lithium Ion Polymère (aussi appelée LiPo par abus de langage) vous serez probablement</w:t>
       </w:r>
       <w:r>
         <w:t xml:space="preserve"> familier aux consignes d’utilisation énoncé ci-après. </w:t>
@@ -1085,15 +1080,7 @@
         <w:t>Ne jamais essayer de charger une batterie sans l’aide du chargeur approprié.</w:t>
       </w:r>
       <w:r>
-        <w:t xml:space="preserve"> Celui-ci est spécifique aux </w:t>
-      </w:r>
-      <w:proofErr w:type="spellStart"/>
-      <w:r>
-        <w:t>LiPo</w:t>
-      </w:r>
-      <w:proofErr w:type="spellEnd"/>
-      <w:r>
-        <w:t xml:space="preserve"> et peut dépendre de certaines caractéristiques de celle-ci</w:t>
+        <w:t xml:space="preserve"> Celui-ci est spécifique aux LiPo et peut dépendre de certaines caractéristiques de celle-ci</w:t>
       </w:r>
       <w:r>
         <w:t xml:space="preserve"> (comme le nombre de cellules).</w:t>
@@ -1179,12 +1166,8 @@
       </w:r>
     </w:p>
     <w:sectPr>
-      <w:headerReference w:type="even" r:id="rId8"/>
-      <w:headerReference w:type="default" r:id="rId9"/>
-      <w:footerReference w:type="even" r:id="rId10"/>
-      <w:footerReference w:type="default" r:id="rId11"/>
-      <w:headerReference w:type="first" r:id="rId12"/>
-      <w:footerReference w:type="first" r:id="rId13"/>
+      <w:headerReference w:type="default" r:id="rId8"/>
+      <w:footerReference w:type="default" r:id="rId9"/>
       <w:pgSz w:w="11906" w:h="16838"/>
       <w:pgMar w:top="1417" w:right="1417" w:bottom="1417" w:left="1417" w:header="708" w:footer="708" w:gutter="0"/>
       <w:cols w:space="708"/>
@@ -1225,37 +1208,14 @@
     <w:pPr>
       <w:pStyle w:val="Pieddepage"/>
     </w:pPr>
-  </w:p>
-</w:ftr>
-</file>
-
-<file path=word/footer2.xml><?xml version="1.0" encoding="utf-8"?>
-<w:ftr xmlns:wpc="http://schemas.microsoft.com/office/word/2010/wordprocessingCanvas" xmlns:cx="http://schemas.microsoft.com/office/drawing/2014/chartex" xmlns:cx1="http://schemas.microsoft.com/office/drawing/2015/9/8/chartex" xmlns:cx2="http://schemas.microsoft.com/office/drawing/2015/10/21/chartex" xmlns:mc="http://schemas.openxmlformats.org/markup-compatibility/2006" xmlns:o="urn:schemas-microsoft-com:office:office" xmlns:r="http://schemas.openxmlformats.org/officeDocument/2006/relationships" xmlns:m="http://schemas.openxmlformats.org/officeDocument/2006/math" xmlns:v="urn:schemas-microsoft-com:vml" xmlns:wp14="http://schemas.microsoft.com/office/word/2010/wordprocessingDrawing" xmlns:wp="http://schemas.openxmlformats.org/drawingml/2006/wordprocessingDrawing" xmlns:w10="urn:schemas-microsoft-com:office:word" xmlns:w="http://schemas.openxmlformats.org/wordprocessingml/2006/main" xmlns:w14="http://schemas.microsoft.com/office/word/2010/wordml" xmlns:w15="http://schemas.microsoft.com/office/word/2012/wordml" xmlns:w16se="http://schemas.microsoft.com/office/word/2015/wordml/symex" xmlns:wpg="http://schemas.microsoft.com/office/word/2010/wordprocessingGroup" xmlns:wpi="http://schemas.microsoft.com/office/word/2010/wordprocessingInk" xmlns:wne="http://schemas.microsoft.com/office/word/2006/wordml" xmlns:wps="http://schemas.microsoft.com/office/word/2010/wordprocessingShape" mc:Ignorable="w14 w15 w16se wp14">
-  <w:p>
-    <w:pPr>
-      <w:pStyle w:val="Pieddepage"/>
-    </w:pPr>
-    <w:proofErr w:type="spellStart"/>
     <w:r>
-      <w:t>Polytech</w:t>
-    </w:r>
-    <w:proofErr w:type="spellEnd"/>
-    <w:r>
-      <w:t xml:space="preserve"> UPMC</w:t>
+      <w:t>Polytech UPMC</w:t>
     </w:r>
     <w:r>
       <w:ptab w:relativeTo="margin" w:alignment="center" w:leader="none"/>
     </w:r>
     <w:r>
-      <w:t xml:space="preserve">Clément FESTAL &amp; Gaël DOTTEL &amp; </w:t>
-    </w:r>
-    <w:proofErr w:type="spellStart"/>
-    <w:r>
-      <w:t>Narimane</w:t>
-    </w:r>
-    <w:proofErr w:type="spellEnd"/>
-    <w:r>
-      <w:t xml:space="preserve"> LOUAHADJ</w:t>
+      <w:t>Clément FESTAL &amp; Gaël DOTTEL &amp; Narimane LOUAHADJ</w:t>
     </w:r>
     <w:r>
       <w:ptab w:relativeTo="margin" w:alignment="right" w:leader="none"/>
@@ -1267,16 +1227,6 @@
 </w:ftr>
 </file>
 
-<file path=word/footer3.xml><?xml version="1.0" encoding="utf-8"?>
-<w:ftr xmlns:wpc="http://schemas.microsoft.com/office/word/2010/wordprocessingCanvas" xmlns:cx="http://schemas.microsoft.com/office/drawing/2014/chartex" xmlns:cx1="http://schemas.microsoft.com/office/drawing/2015/9/8/chartex" xmlns:cx2="http://schemas.microsoft.com/office/drawing/2015/10/21/chartex" xmlns:mc="http://schemas.openxmlformats.org/markup-compatibility/2006" xmlns:o="urn:schemas-microsoft-com:office:office" xmlns:r="http://schemas.openxmlformats.org/officeDocument/2006/relationships" xmlns:m="http://schemas.openxmlformats.org/officeDocument/2006/math" xmlns:v="urn:schemas-microsoft-com:vml" xmlns:wp14="http://schemas.microsoft.com/office/word/2010/wordprocessingDrawing" xmlns:wp="http://schemas.openxmlformats.org/drawingml/2006/wordprocessingDrawing" xmlns:w10="urn:schemas-microsoft-com:office:word" xmlns:w="http://schemas.openxmlformats.org/wordprocessingml/2006/main" xmlns:w14="http://schemas.microsoft.com/office/word/2010/wordml" xmlns:w15="http://schemas.microsoft.com/office/word/2012/wordml" xmlns:w16se="http://schemas.microsoft.com/office/word/2015/wordml/symex" xmlns:wpg="http://schemas.microsoft.com/office/word/2010/wordprocessingGroup" xmlns:wpi="http://schemas.microsoft.com/office/word/2010/wordprocessingInk" xmlns:wne="http://schemas.microsoft.com/office/word/2006/wordml" xmlns:wps="http://schemas.microsoft.com/office/word/2010/wordprocessingShape" mc:Ignorable="w14 w15 w16se wp14">
-  <w:p>
-    <w:pPr>
-      <w:pStyle w:val="Pieddepage"/>
-    </w:pPr>
-  </w:p>
-</w:ftr>
-</file>
-
 <file path=word/footnotes.xml><?xml version="1.0" encoding="utf-8"?>
 <w:footnotes xmlns:wpc="http://schemas.microsoft.com/office/word/2010/wordprocessingCanvas" xmlns:cx="http://schemas.microsoft.com/office/drawing/2014/chartex" xmlns:cx1="http://schemas.microsoft.com/office/drawing/2015/9/8/chartex" xmlns:cx2="http://schemas.microsoft.com/office/drawing/2015/10/21/chartex" xmlns:mc="http://schemas.openxmlformats.org/markup-compatibility/2006" xmlns:o="urn:schemas-microsoft-com:office:office" xmlns:r="http://schemas.openxmlformats.org/officeDocument/2006/relationships" xmlns:m="http://schemas.openxmlformats.org/officeDocument/2006/math" xmlns:v="urn:schemas-microsoft-com:vml" xmlns:wp14="http://schemas.microsoft.com/office/word/2010/wordprocessingDrawing" xmlns:wp="http://schemas.openxmlformats.org/drawingml/2006/wordprocessingDrawing" xmlns:w10="urn:schemas-microsoft-com:office:word" xmlns:w="http://schemas.openxmlformats.org/wordprocessingml/2006/main" xmlns:w14="http://schemas.microsoft.com/office/word/2010/wordml" xmlns:w15="http://schemas.microsoft.com/office/word/2012/wordml" xmlns:w16se="http://schemas.microsoft.com/office/word/2015/wordml/symex" xmlns:wpg="http://schemas.microsoft.com/office/word/2010/wordprocessingGroup" xmlns:wpi="http://schemas.microsoft.com/office/word/2010/wordprocessingInk" xmlns:wne="http://schemas.microsoft.com/office/word/2006/wordml" xmlns:wps="http://schemas.microsoft.com/office/word/2010/wordprocessingShape" mc:Ignorable="w14 w15 w16se wp14">
   <w:footnote w:type="separator" w:id="-1">
@@ -1303,16 +1253,6 @@
 </file>
 
 <file path=word/header1.xml><?xml version="1.0" encoding="utf-8"?>
-<w:hdr xmlns:wpc="http://schemas.microsoft.com/office/word/2010/wordprocessingCanvas" xmlns:cx="http://schemas.microsoft.com/office/drawing/2014/chartex" xmlns:cx1="http://schemas.microsoft.com/office/drawing/2015/9/8/chartex" xmlns:cx2="http://schemas.microsoft.com/office/drawing/2015/10/21/chartex" xmlns:mc="http://schemas.openxmlformats.org/markup-compatibility/2006" xmlns:o="urn:schemas-microsoft-com:office:office" xmlns:r="http://schemas.openxmlformats.org/officeDocument/2006/relationships" xmlns:m="http://schemas.openxmlformats.org/officeDocument/2006/math" xmlns:v="urn:schemas-microsoft-com:vml" xmlns:wp14="http://schemas.microsoft.com/office/word/2010/wordprocessingDrawing" xmlns:wp="http://schemas.openxmlformats.org/drawingml/2006/wordprocessingDrawing" xmlns:w10="urn:schemas-microsoft-com:office:word" xmlns:w="http://schemas.openxmlformats.org/wordprocessingml/2006/main" xmlns:w14="http://schemas.microsoft.com/office/word/2010/wordml" xmlns:w15="http://schemas.microsoft.com/office/word/2012/wordml" xmlns:w16se="http://schemas.microsoft.com/office/word/2015/wordml/symex" xmlns:wpg="http://schemas.microsoft.com/office/word/2010/wordprocessingGroup" xmlns:wpi="http://schemas.microsoft.com/office/word/2010/wordprocessingInk" xmlns:wne="http://schemas.microsoft.com/office/word/2006/wordml" xmlns:wps="http://schemas.microsoft.com/office/word/2010/wordprocessingShape" mc:Ignorable="w14 w15 w16se wp14">
-  <w:p>
-    <w:pPr>
-      <w:pStyle w:val="En-tte"/>
-    </w:pPr>
-  </w:p>
-</w:hdr>
-</file>
-
-<file path=word/header2.xml><?xml version="1.0" encoding="utf-8"?>
 <w:hdr xmlns:wpc="http://schemas.microsoft.com/office/word/2010/wordprocessingCanvas" xmlns:cx="http://schemas.microsoft.com/office/drawing/2014/chartex" xmlns:cx1="http://schemas.microsoft.com/office/drawing/2015/9/8/chartex" xmlns:cx2="http://schemas.microsoft.com/office/drawing/2015/10/21/chartex" xmlns:mc="http://schemas.openxmlformats.org/markup-compatibility/2006" xmlns:o="urn:schemas-microsoft-com:office:office" xmlns:r="http://schemas.openxmlformats.org/officeDocument/2006/relationships" xmlns:m="http://schemas.openxmlformats.org/officeDocument/2006/math" xmlns:v="urn:schemas-microsoft-com:vml" xmlns:wp14="http://schemas.microsoft.com/office/word/2010/wordprocessingDrawing" xmlns:wp="http://schemas.openxmlformats.org/drawingml/2006/wordprocessingDrawing" xmlns:w10="urn:schemas-microsoft-com:office:word" xmlns:w="http://schemas.openxmlformats.org/wordprocessingml/2006/main" xmlns:w14="http://schemas.microsoft.com/office/word/2010/wordml" xmlns:w15="http://schemas.microsoft.com/office/word/2012/wordml" xmlns:w16se="http://schemas.microsoft.com/office/word/2015/wordml/symex" xmlns:wpg="http://schemas.microsoft.com/office/word/2010/wordprocessingGroup" xmlns:wpi="http://schemas.microsoft.com/office/word/2010/wordprocessingInk" xmlns:wne="http://schemas.microsoft.com/office/word/2006/wordml" xmlns:wps="http://schemas.microsoft.com/office/word/2010/wordprocessingShape" mc:Ignorable="w14 w15 w16se wp14">
   <w:sdt>
     <w:sdtPr>
@@ -1322,9 +1262,8 @@
         <w:docPartUnique/>
       </w:docPartObj>
     </w:sdtPr>
+    <w:sdtEndPr/>
     <w:sdtContent>
-      <w:bookmarkStart w:id="0" w:name="_GoBack" w:displacedByCustomXml="prev"/>
-      <w:bookmarkEnd w:id="0" w:displacedByCustomXml="prev"/>
       <w:p>
         <w:pPr>
           <w:pStyle w:val="En-tte"/>
@@ -1343,7 +1282,7 @@
           <w:rPr>
             <w:noProof/>
           </w:rPr>
-          <w:t>1</w:t>
+          <w:t>5</w:t>
         </w:r>
         <w:r>
           <w:fldChar w:fldCharType="end"/>
@@ -1351,16 +1290,6 @@
       </w:p>
     </w:sdtContent>
   </w:sdt>
-  <w:p>
-    <w:pPr>
-      <w:pStyle w:val="En-tte"/>
-    </w:pPr>
-  </w:p>
-</w:hdr>
-</file>
-
-<file path=word/header3.xml><?xml version="1.0" encoding="utf-8"?>
-<w:hdr xmlns:wpc="http://schemas.microsoft.com/office/word/2010/wordprocessingCanvas" xmlns:cx="http://schemas.microsoft.com/office/drawing/2014/chartex" xmlns:cx1="http://schemas.microsoft.com/office/drawing/2015/9/8/chartex" xmlns:cx2="http://schemas.microsoft.com/office/drawing/2015/10/21/chartex" xmlns:mc="http://schemas.openxmlformats.org/markup-compatibility/2006" xmlns:o="urn:schemas-microsoft-com:office:office" xmlns:r="http://schemas.openxmlformats.org/officeDocument/2006/relationships" xmlns:m="http://schemas.openxmlformats.org/officeDocument/2006/math" xmlns:v="urn:schemas-microsoft-com:vml" xmlns:wp14="http://schemas.microsoft.com/office/word/2010/wordprocessingDrawing" xmlns:wp="http://schemas.openxmlformats.org/drawingml/2006/wordprocessingDrawing" xmlns:w10="urn:schemas-microsoft-com:office:word" xmlns:w="http://schemas.openxmlformats.org/wordprocessingml/2006/main" xmlns:w14="http://schemas.microsoft.com/office/word/2010/wordml" xmlns:w15="http://schemas.microsoft.com/office/word/2012/wordml" xmlns:w16se="http://schemas.microsoft.com/office/word/2015/wordml/symex" xmlns:wpg="http://schemas.microsoft.com/office/word/2010/wordprocessingGroup" xmlns:wpi="http://schemas.microsoft.com/office/word/2010/wordprocessingInk" xmlns:wne="http://schemas.microsoft.com/office/word/2006/wordml" xmlns:wps="http://schemas.microsoft.com/office/word/2010/wordprocessingShape" mc:Ignorable="w14 w15 w16se wp14">
   <w:p>
     <w:pPr>
       <w:pStyle w:val="En-tte"/>
@@ -3741,7 +3670,7 @@
 </file>
 
 <file path=customXml/itemProps1.xml><?xml version="1.0" encoding="utf-8"?>
-<ds:datastoreItem xmlns:ds="http://schemas.openxmlformats.org/officeDocument/2006/customXml" ds:itemID="{415401DF-ED48-4783-99D1-A9784F03CCAD}">
+<ds:datastoreItem xmlns:ds="http://schemas.openxmlformats.org/officeDocument/2006/customXml" ds:itemID="{856DE8F6-44B2-42F9-8E68-F41FFD9CA237}">
   <ds:schemaRefs>
     <ds:schemaRef ds:uri="http://schemas.openxmlformats.org/officeDocument/2006/bibliography"/>
   </ds:schemaRefs>

</xml_diff>